<commit_message>
Documentación actualizada por nueva convocatoria
</commit_message>
<xml_diff>
--- a/reports/Call 2/Student #3/D01/03 - Requirements - Student #3.docx
+++ b/reports/Call 2/Student #3/D01/03 - Requirements - Student #3.docx
@@ -136,7 +136,7 @@
                   <w:rPr>
                     <w:rFonts w:asciiTheme="majorHAnsi" w:hAnsiTheme="majorHAnsi" w:cstheme="majorHAnsi"/>
                   </w:rPr>
-                  <w:t>1</w:t>
+                  <w:t>2</w:t>
                 </w:r>
                 <w:r>
                   <w:rPr>
@@ -225,7 +225,14 @@
                     <w:rFonts w:asciiTheme="majorHAnsi" w:hAnsiTheme="majorHAnsi" w:cstheme="majorHAnsi"/>
                     <w:lang w:val="pt-PT"/>
                   </w:rPr>
-                  <w:t xml:space="preserve"> https://github.com/Manuelgithuv/Acme-ANS-D01</w:t>
+                  <w:t xml:space="preserve"> https://github.com/Manuelgithuv/Acme-ANS-</w:t>
+                </w:r>
+                <w:r>
+                  <w:rPr>
+                    <w:rFonts w:asciiTheme="majorHAnsi" w:hAnsiTheme="majorHAnsi" w:cstheme="majorHAnsi"/>
+                    <w:lang w:val="pt-PT"/>
+                  </w:rPr>
+                  <w:t>C2</w:t>
                 </w:r>
                 <w:r>
                   <w:rPr>
@@ -528,33 +535,8 @@
                     <w:rFonts w:asciiTheme="majorHAnsi" w:hAnsiTheme="majorHAnsi" w:cstheme="majorHAnsi"/>
                     <w:lang w:val="es-ES"/>
                   </w:rPr>
-                  <w:t xml:space="preserve">, </w:t>
+                  <w:t>, project manager, tester</w:t>
                 </w:r>
-                <w:proofErr w:type="spellStart"/>
-                <w:r>
-                  <w:rPr>
-                    <w:rFonts w:asciiTheme="majorHAnsi" w:hAnsiTheme="majorHAnsi" w:cstheme="majorHAnsi"/>
-                    <w:lang w:val="es-ES"/>
-                  </w:rPr>
-                  <w:t>project</w:t>
-                </w:r>
-                <w:proofErr w:type="spellEnd"/>
-                <w:r>
-                  <w:rPr>
-                    <w:rFonts w:asciiTheme="majorHAnsi" w:hAnsiTheme="majorHAnsi" w:cstheme="majorHAnsi"/>
-                    <w:lang w:val="es-ES"/>
-                  </w:rPr>
-                  <w:t xml:space="preserve"> manager, </w:t>
-                </w:r>
-                <w:proofErr w:type="spellStart"/>
-                <w:r>
-                  <w:rPr>
-                    <w:rFonts w:asciiTheme="majorHAnsi" w:hAnsiTheme="majorHAnsi" w:cstheme="majorHAnsi"/>
-                    <w:lang w:val="es-ES"/>
-                  </w:rPr>
-                  <w:t>tester</w:t>
-                </w:r>
-                <w:proofErr w:type="spellEnd"/>
                 <w:r>
                   <w:rPr>
                     <w:rFonts w:asciiTheme="majorHAnsi" w:hAnsiTheme="majorHAnsi" w:cstheme="majorHAnsi"/>
@@ -7530,6 +7512,7 @@
     <w:rsid w:val="001942D6"/>
     <w:rsid w:val="001B7228"/>
     <w:rsid w:val="00250265"/>
+    <w:rsid w:val="00253F34"/>
     <w:rsid w:val="002C1814"/>
     <w:rsid w:val="00354637"/>
     <w:rsid w:val="00362E40"/>
@@ -7541,6 +7524,7 @@
     <w:rsid w:val="00532E78"/>
     <w:rsid w:val="005351FA"/>
     <w:rsid w:val="005F0BD3"/>
+    <w:rsid w:val="00624119"/>
     <w:rsid w:val="00635F6F"/>
     <w:rsid w:val="006A2BD7"/>
     <w:rsid w:val="00780808"/>
@@ -7589,8 +7573,8 @@
   </m:mathPr>
   <w:themeFontLang w:val="es-ES" w:eastAsia="ja-JP" w:bidi="ar-SA"/>
   <w:clrSchemeMapping w:bg1="light1" w:t1="dark1" w:bg2="light2" w:t2="dark2" w:accent1="accent1" w:accent2="accent2" w:accent3="accent3" w:accent4="accent4" w:accent5="accent5" w:accent6="accent6" w:hyperlink="hyperlink" w:followedHyperlink="followedHyperlink"/>
-  <w:decimalSymbol w:val=","/>
-  <w:listSeparator w:val=";"/>
+  <w:decimalSymbol w:val="."/>
+  <w:listSeparator w:val=","/>
   <w15:chartTrackingRefBased/>
 </w:settings>
 </file>

</xml_diff>